<commit_message>
Added pictures to the user manual
</commit_message>
<xml_diff>
--- a/Documentation/Capstone Documents/User_Manual.docx
+++ b/Documentation/Capstone Documents/User_Manual.docx
@@ -62,68 +62,57 @@
           <w:sz w:val="48"/>
           <w:szCs w:val="48"/>
         </w:rPr>
-        <w:t>Rev 1.0</w:t>
-      </w:r>
-    </w:p>
-    <w:p>
-      <w:pPr>
-        <w:pStyle w:val="Normal"/>
-        <w:jc w:val="center"/>
+        <w:t>Rev 1.</w:t>
+      </w:r>
+      <w:r>
         <w:rPr>
           <w:b/>
           <w:bCs/>
           <w:sz w:val="48"/>
           <w:szCs w:val="48"/>
         </w:rPr>
-      </w:pPr>
-      <w:r>
+        <w:t>1</w:t>
+      </w:r>
+    </w:p>
+    <w:p>
+      <w:pPr>
+        <w:pStyle w:val="Normal"/>
+        <w:jc w:val="center"/>
         <w:rPr>
           <w:b/>
           <w:bCs/>
           <w:sz w:val="48"/>
           <w:szCs w:val="48"/>
         </w:rPr>
-        <w:t>May 2015</w:t>
-      </w:r>
-    </w:p>
-    <w:p>
-      <w:pPr>
-        <w:pStyle w:val="Normal"/>
-        <w:jc w:val="center"/>
+      </w:pPr>
+      <w:r>
         <w:rPr>
           <w:b/>
           <w:bCs/>
           <w:sz w:val="48"/>
           <w:szCs w:val="48"/>
         </w:rPr>
-      </w:pPr>
-      <w:r>
+        <w:t>May 2015</w:t>
+      </w:r>
+    </w:p>
+    <w:p>
+      <w:pPr>
+        <w:pStyle w:val="Normal"/>
+        <w:jc w:val="center"/>
         <w:rPr>
           <w:b/>
           <w:bCs/>
           <w:sz w:val="48"/>
           <w:szCs w:val="48"/>
         </w:rPr>
-      </w:r>
-    </w:p>
-    <w:p>
-      <w:pPr>
-        <w:pStyle w:val="Normal"/>
-        <w:jc w:val="center"/>
+      </w:pPr>
+      <w:r>
         <w:rPr>
           <w:b/>
           <w:bCs/>
           <w:sz w:val="48"/>
           <w:szCs w:val="48"/>
         </w:rPr>
-      </w:pPr>
-      <w:r>
-        <w:rPr>
-          <w:b/>
-          <w:bCs/>
-          <w:sz w:val="48"/>
-          <w:szCs w:val="48"/>
-        </w:rPr>
       </w:r>
     </w:p>
     <w:p>
@@ -165,165 +154,48 @@
           <w:sz w:val="24"/>
           <w:szCs w:val="24"/>
         </w:rPr>
-        <w:t xml:space="preserve">The </w:t>
-      </w:r>
-      <w:r>
-        <w:rPr>
-          <w:b w:val="false"/>
-          <w:bCs w:val="false"/>
-          <w:sz w:val="24"/>
-          <w:szCs w:val="24"/>
-        </w:rPr>
-        <w:t>Viking Motorsports</w:t>
-      </w:r>
-      <w:r>
-        <w:rPr>
-          <w:b w:val="false"/>
-          <w:bCs w:val="false"/>
-          <w:sz w:val="24"/>
-          <w:szCs w:val="24"/>
-        </w:rPr>
-        <w:t xml:space="preserve"> </w:t>
-      </w:r>
-      <w:r>
-        <w:rPr>
-          <w:b w:val="false"/>
-          <w:bCs w:val="false"/>
-          <w:sz w:val="24"/>
-          <w:szCs w:val="24"/>
-        </w:rPr>
-        <w:t>D</w:t>
-      </w:r>
-      <w:r>
-        <w:rPr>
-          <w:b w:val="false"/>
-          <w:bCs w:val="false"/>
-          <w:sz w:val="24"/>
-          <w:szCs w:val="24"/>
-        </w:rPr>
-        <w:t xml:space="preserve">igital </w:t>
-      </w:r>
-      <w:r>
-        <w:rPr>
-          <w:b w:val="false"/>
-          <w:bCs w:val="false"/>
-          <w:sz w:val="24"/>
-          <w:szCs w:val="24"/>
-        </w:rPr>
-        <w:t>D</w:t>
-      </w:r>
-      <w:r>
-        <w:rPr>
-          <w:b w:val="false"/>
-          <w:bCs w:val="false"/>
-          <w:sz w:val="24"/>
-          <w:szCs w:val="24"/>
-        </w:rPr>
-        <w:t xml:space="preserve">ashboard </w:t>
-      </w:r>
-      <w:r>
-        <w:rPr>
-          <w:b w:val="false"/>
-          <w:bCs w:val="false"/>
-          <w:sz w:val="24"/>
-          <w:szCs w:val="24"/>
-        </w:rPr>
-        <w:t>S</w:t>
-      </w:r>
-      <w:r>
-        <w:rPr>
-          <w:b w:val="false"/>
-          <w:bCs w:val="false"/>
-          <w:sz w:val="24"/>
-          <w:szCs w:val="24"/>
-        </w:rPr>
-        <w:t xml:space="preserve">ystem is comprised of a 4D Systems LCD screen and a </w:t>
-      </w:r>
-      <w:r>
-        <w:rPr>
-          <w:b w:val="false"/>
-          <w:bCs w:val="false"/>
-          <w:sz w:val="24"/>
-          <w:szCs w:val="24"/>
-        </w:rPr>
-        <w:t>custom circuit board based on the Arduino Due</w:t>
-      </w:r>
-      <w:r>
-        <w:rPr>
-          <w:b w:val="false"/>
-          <w:bCs w:val="false"/>
-          <w:sz w:val="24"/>
-          <w:szCs w:val="24"/>
-        </w:rPr>
-        <w:t xml:space="preserve">.  The 4D Systems LCD screen is capable of resistive touch </w:t>
-      </w:r>
-      <w:r>
-        <w:rPr>
-          <w:b w:val="false"/>
-          <w:bCs w:val="false"/>
-          <w:sz w:val="24"/>
-          <w:szCs w:val="24"/>
-        </w:rPr>
-        <w:t>and the feature has</w:t>
-      </w:r>
-      <w:r>
-        <w:rPr>
-          <w:b w:val="false"/>
-          <w:bCs w:val="false"/>
-          <w:sz w:val="24"/>
-          <w:szCs w:val="24"/>
-        </w:rPr>
-        <w:t xml:space="preserve"> been utilized in this package to provide for debugging capabilities.  A driver should never need to touch the screen while driving.</w:t>
-      </w:r>
-    </w:p>
-    <w:p>
-      <w:pPr>
-        <w:pStyle w:val="Normal"/>
-        <w:jc w:val="left"/>
-        <w:rPr>
-          <w:b w:val="false"/>
-          <w:bCs w:val="false"/>
-          <w:sz w:val="24"/>
-          <w:szCs w:val="24"/>
-        </w:rPr>
-      </w:pPr>
-      <w:r>
-        <w:rPr>
-          <w:b w:val="false"/>
-          <w:bCs w:val="false"/>
-          <w:sz w:val="24"/>
-          <w:szCs w:val="24"/>
-        </w:rPr>
-      </w:r>
-    </w:p>
-    <w:p>
-      <w:pPr>
-        <w:pStyle w:val="Normal"/>
-        <w:jc w:val="left"/>
-        <w:rPr>
-          <w:b w:val="false"/>
-          <w:bCs w:val="false"/>
-          <w:sz w:val="24"/>
-          <w:szCs w:val="24"/>
-        </w:rPr>
-      </w:pPr>
-      <w:r>
-        <w:rPr>
-          <w:b w:val="false"/>
-          <w:bCs w:val="false"/>
-          <w:sz w:val="24"/>
-          <w:szCs w:val="24"/>
-        </w:rPr>
-        <w:t xml:space="preserve">Functionality of the digital dashboard has been kept simple to allow the driver and their crew to view information on the car with minimal hassle.  </w:t>
-      </w:r>
-      <w:r>
-        <w:rPr>
-          <w:b w:val="false"/>
-          <w:bCs w:val="false"/>
-          <w:sz w:val="24"/>
-          <w:szCs w:val="24"/>
-        </w:rPr>
-        <w:t>Ease of use is a top priority with this project.</w:t>
+        <w:t>The Viking Motorsports Digital Dashboard System is comprised of a 4D Systems LCD screen and a custom circuit board based on the Arduino Due.  The 4D Systems LCD screen is capable of resistive touch and the feature has been utilized in this package to provide for debugging capabilities.  A driver should never need to touch the screen while driving.</w:t>
+      </w:r>
+    </w:p>
+    <w:p>
+      <w:pPr>
+        <w:pStyle w:val="Normal"/>
+        <w:jc w:val="left"/>
+        <w:rPr>
+          <w:b w:val="false"/>
+          <w:bCs w:val="false"/>
+          <w:sz w:val="24"/>
+          <w:szCs w:val="24"/>
+        </w:rPr>
+      </w:pPr>
+      <w:r>
+        <w:rPr>
+          <w:b w:val="false"/>
+          <w:bCs w:val="false"/>
+          <w:sz w:val="24"/>
+          <w:szCs w:val="24"/>
+        </w:rPr>
+      </w:r>
+    </w:p>
+    <w:p>
+      <w:pPr>
+        <w:pStyle w:val="Normal"/>
+        <w:jc w:val="left"/>
+        <w:rPr>
+          <w:b w:val="false"/>
+          <w:bCs w:val="false"/>
+          <w:sz w:val="24"/>
+          <w:szCs w:val="24"/>
+        </w:rPr>
+      </w:pPr>
+      <w:r>
+        <w:rPr>
+          <w:b w:val="false"/>
+          <w:bCs w:val="false"/>
+          <w:sz w:val="24"/>
+          <w:szCs w:val="24"/>
+        </w:rPr>
+        <w:t>Functionality of the digital dashboard has been kept simple to allow the driver and their crew to view information on the car with minimal hassle.  Ease of use is a top priority with this project.</w:t>
       </w:r>
     </w:p>
     <w:p>
@@ -371,188 +243,304 @@
       <w:pPr>
         <w:pStyle w:val="Normal"/>
         <w:jc w:val="left"/>
-        <w:rPr>
-          <w:b w:val="false"/>
-          <w:bCs w:val="false"/>
-          <w:sz w:val="24"/>
-          <w:szCs w:val="24"/>
-        </w:rPr>
-      </w:pPr>
-      <w:r>
-        <w:rPr>
-          <w:b w:val="false"/>
-          <w:bCs w:val="false"/>
-          <w:sz w:val="24"/>
-          <w:szCs w:val="24"/>
-        </w:rPr>
-        <w:t xml:space="preserve">The main screen of the </w:t>
-      </w:r>
-      <w:r>
-        <w:rPr>
-          <w:b w:val="false"/>
-          <w:bCs w:val="false"/>
-          <w:sz w:val="24"/>
-          <w:szCs w:val="24"/>
-        </w:rPr>
-        <w:t>D</w:t>
-      </w:r>
-      <w:r>
-        <w:rPr>
-          <w:b w:val="false"/>
-          <w:bCs w:val="false"/>
-          <w:sz w:val="24"/>
-          <w:szCs w:val="24"/>
-        </w:rPr>
-        <w:t xml:space="preserve">igital </w:t>
-      </w:r>
-      <w:r>
-        <w:rPr>
-          <w:b w:val="false"/>
-          <w:bCs w:val="false"/>
-          <w:sz w:val="24"/>
-          <w:szCs w:val="24"/>
-        </w:rPr>
-        <w:t>D</w:t>
-      </w:r>
-      <w:r>
-        <w:rPr>
-          <w:b w:val="false"/>
-          <w:bCs w:val="false"/>
-          <w:sz w:val="24"/>
-          <w:szCs w:val="24"/>
-        </w:rPr>
-        <w:t>ashboard displays only the most important information for the driver while they are driving.  Data displayed on the main screen includes motor torque, motor current, battery level, and IMD, BMS, and RMS system errors.</w:t>
-      </w:r>
-    </w:p>
-    <w:p>
-      <w:pPr>
-        <w:pStyle w:val="Normal"/>
-        <w:jc w:val="left"/>
-        <w:rPr>
-          <w:b w:val="false"/>
-          <w:bCs w:val="false"/>
-          <w:sz w:val="24"/>
-          <w:szCs w:val="24"/>
-        </w:rPr>
-      </w:pPr>
-      <w:r>
-        <w:rPr>
-          <w:b w:val="false"/>
-          <w:bCs w:val="false"/>
-          <w:sz w:val="24"/>
-          <w:szCs w:val="24"/>
-        </w:rPr>
-      </w:r>
-    </w:p>
-    <w:p>
-      <w:pPr>
-        <w:pStyle w:val="Normal"/>
-        <w:jc w:val="left"/>
-        <w:rPr>
-          <w:b w:val="false"/>
-          <w:bCs w:val="false"/>
-          <w:sz w:val="24"/>
-          <w:szCs w:val="24"/>
-        </w:rPr>
-      </w:pPr>
-      <w:r>
-        <w:rPr>
-          <w:b w:val="false"/>
-          <w:bCs w:val="false"/>
-          <w:sz w:val="24"/>
-          <w:szCs w:val="24"/>
-        </w:rPr>
-        <w:t xml:space="preserve">When an error occurs on the IMD, BMS or RMS </w:t>
-      </w:r>
-      <w:r>
-        <w:rPr>
-          <w:b w:val="false"/>
-          <w:bCs w:val="false"/>
-          <w:sz w:val="24"/>
-          <w:szCs w:val="24"/>
-        </w:rPr>
-        <w:t>sub-</w:t>
-      </w:r>
-      <w:r>
-        <w:rPr>
-          <w:b w:val="false"/>
-          <w:bCs w:val="false"/>
-          <w:sz w:val="24"/>
-          <w:szCs w:val="24"/>
-        </w:rPr>
-        <w:t xml:space="preserve">systems, their respective icon on the main screen will change from green to red.  </w:t>
-      </w:r>
-      <w:r>
-        <w:rPr>
-          <w:b w:val="false"/>
-          <w:bCs w:val="false"/>
-          <w:sz w:val="24"/>
-          <w:szCs w:val="24"/>
-        </w:rPr>
-        <w:t xml:space="preserve">A green icon indicates there are no errors with the sub-system.  </w:t>
-      </w:r>
-      <w:r>
-        <w:rPr>
-          <w:b w:val="false"/>
-          <w:bCs w:val="false"/>
-          <w:sz w:val="24"/>
-          <w:szCs w:val="24"/>
-        </w:rPr>
-        <w:t xml:space="preserve">A red icon indicates </w:t>
-      </w:r>
-      <w:r>
-        <w:rPr>
-          <w:b w:val="false"/>
-          <w:bCs w:val="false"/>
-          <w:sz w:val="24"/>
-          <w:szCs w:val="24"/>
-        </w:rPr>
-        <w:t>one or more</w:t>
-      </w:r>
-      <w:r>
-        <w:rPr>
-          <w:b w:val="false"/>
-          <w:bCs w:val="false"/>
-          <w:sz w:val="24"/>
-          <w:szCs w:val="24"/>
-        </w:rPr>
-        <w:t xml:space="preserve"> error</w:t>
-      </w:r>
-      <w:r>
-        <w:rPr>
-          <w:b w:val="false"/>
-          <w:bCs w:val="false"/>
-          <w:sz w:val="24"/>
-          <w:szCs w:val="24"/>
-        </w:rPr>
-        <w:t>s</w:t>
-      </w:r>
-      <w:r>
-        <w:rPr>
-          <w:b w:val="false"/>
-          <w:bCs w:val="false"/>
-          <w:sz w:val="24"/>
-          <w:szCs w:val="24"/>
-        </w:rPr>
-        <w:t xml:space="preserve"> with the </w:t>
-      </w:r>
-      <w:r>
-        <w:rPr>
-          <w:b w:val="false"/>
-          <w:bCs w:val="false"/>
-          <w:sz w:val="24"/>
-          <w:szCs w:val="24"/>
-        </w:rPr>
-        <w:t>sub-</w:t>
-      </w:r>
-      <w:r>
-        <w:rPr>
-          <w:b w:val="false"/>
-          <w:bCs w:val="false"/>
-          <w:sz w:val="24"/>
-          <w:szCs w:val="24"/>
-        </w:rPr>
-        <w:t xml:space="preserve">system.  </w:t>
+        <w:rPr/>
+      </w:pPr>
+      <w:r>
+        <w:rPr/>
+        <w:drawing>
+          <wp:anchor behindDoc="0" distT="0" distB="0" distL="0" distR="0" simplePos="0" locked="0" layoutInCell="1" allowOverlap="1" relativeHeight="0">
+            <wp:simplePos x="0" y="0"/>
+            <wp:positionH relativeFrom="column">
+              <wp:align>center</wp:align>
+            </wp:positionH>
+            <wp:positionV relativeFrom="paragraph">
+              <wp:align>top</wp:align>
+            </wp:positionV>
+            <wp:extent cx="4616450" cy="3149600"/>
+            <wp:effectExtent l="0" t="0" r="0" b="0"/>
+            <wp:wrapSquare wrapText="largest"/>
+            <wp:docPr id="0" name="Picture" descr=""/>
+            <wp:cNvGraphicFramePr>
+              <a:graphicFrameLocks xmlns:a="http://schemas.openxmlformats.org/drawingml/2006/main" noChangeAspect="1"/>
+            </wp:cNvGraphicFramePr>
+            <a:graphic xmlns:a="http://schemas.openxmlformats.org/drawingml/2006/main">
+              <a:graphicData uri="http://schemas.openxmlformats.org/drawingml/2006/picture">
+                <pic:pic xmlns:pic="http://schemas.openxmlformats.org/drawingml/2006/picture">
+                  <pic:nvPicPr>
+                    <pic:cNvPr id="0" name="Picture" descr=""/>
+                    <pic:cNvPicPr>
+                      <a:picLocks noChangeAspect="1" noChangeArrowheads="1"/>
+                    </pic:cNvPicPr>
+                  </pic:nvPicPr>
+                  <pic:blipFill>
+                    <a:blip r:embed="rId2"/>
+                    <a:stretch>
+                      <a:fillRect/>
+                    </a:stretch>
+                  </pic:blipFill>
+                  <pic:spPr bwMode="auto">
+                    <a:xfrm>
+                      <a:off x="0" y="0"/>
+                      <a:ext cx="4616450" cy="3149600"/>
+                    </a:xfrm>
+                    <a:prstGeom prst="rect">
+                      <a:avLst/>
+                    </a:prstGeom>
+                    <a:noFill/>
+                    <a:ln w="9525">
+                      <a:noFill/>
+                      <a:miter lim="800000"/>
+                      <a:headEnd/>
+                      <a:tailEnd/>
+                    </a:ln>
+                  </pic:spPr>
+                </pic:pic>
+              </a:graphicData>
+            </a:graphic>
+          </wp:anchor>
+        </w:drawing>
+      </w:r>
+    </w:p>
+    <w:p>
+      <w:pPr>
+        <w:pStyle w:val="Normal"/>
+        <w:jc w:val="left"/>
+        <w:rPr/>
+      </w:pPr>
+      <w:r>
+        <w:rPr/>
+      </w:r>
+    </w:p>
+    <w:p>
+      <w:pPr>
+        <w:pStyle w:val="Normal"/>
+        <w:jc w:val="left"/>
+        <w:rPr/>
+      </w:pPr>
+      <w:r>
+        <w:rPr/>
+      </w:r>
+    </w:p>
+    <w:p>
+      <w:pPr>
+        <w:pStyle w:val="Normal"/>
+        <w:jc w:val="left"/>
+        <w:rPr/>
+      </w:pPr>
+      <w:r>
+        <w:rPr/>
+      </w:r>
+    </w:p>
+    <w:p>
+      <w:pPr>
+        <w:pStyle w:val="Normal"/>
+        <w:jc w:val="left"/>
+        <w:rPr/>
+      </w:pPr>
+      <w:r>
+        <w:rPr/>
+      </w:r>
+    </w:p>
+    <w:p>
+      <w:pPr>
+        <w:pStyle w:val="Normal"/>
+        <w:jc w:val="left"/>
+        <w:rPr/>
+      </w:pPr>
+      <w:r>
+        <w:rPr/>
+      </w:r>
+    </w:p>
+    <w:p>
+      <w:pPr>
+        <w:pStyle w:val="Normal"/>
+        <w:jc w:val="left"/>
+        <w:rPr/>
+      </w:pPr>
+      <w:r>
+        <w:rPr/>
+      </w:r>
+    </w:p>
+    <w:p>
+      <w:pPr>
+        <w:pStyle w:val="Normal"/>
+        <w:jc w:val="left"/>
+        <w:rPr/>
+      </w:pPr>
+      <w:r>
+        <w:rPr/>
+      </w:r>
+    </w:p>
+    <w:p>
+      <w:pPr>
+        <w:pStyle w:val="Normal"/>
+        <w:jc w:val="left"/>
+        <w:rPr/>
+      </w:pPr>
+      <w:r>
+        <w:rPr/>
+      </w:r>
+    </w:p>
+    <w:p>
+      <w:pPr>
+        <w:pStyle w:val="Normal"/>
+        <w:jc w:val="left"/>
+        <w:rPr/>
+      </w:pPr>
+      <w:r>
+        <w:rPr/>
+      </w:r>
+    </w:p>
+    <w:p>
+      <w:pPr>
+        <w:pStyle w:val="Normal"/>
+        <w:jc w:val="left"/>
+        <w:rPr/>
+      </w:pPr>
+      <w:r>
+        <w:rPr/>
+      </w:r>
+    </w:p>
+    <w:p>
+      <w:pPr>
+        <w:pStyle w:val="Normal"/>
+        <w:jc w:val="left"/>
+        <w:rPr/>
+      </w:pPr>
+      <w:r>
+        <w:rPr/>
+      </w:r>
+    </w:p>
+    <w:p>
+      <w:pPr>
+        <w:pStyle w:val="Normal"/>
+        <w:jc w:val="left"/>
+        <w:rPr/>
+      </w:pPr>
+      <w:r>
+        <w:rPr/>
+      </w:r>
+    </w:p>
+    <w:p>
+      <w:pPr>
+        <w:pStyle w:val="Normal"/>
+        <w:jc w:val="left"/>
+        <w:rPr/>
+      </w:pPr>
+      <w:r>
+        <w:rPr/>
+      </w:r>
+    </w:p>
+    <w:p>
+      <w:pPr>
+        <w:pStyle w:val="Normal"/>
+        <w:jc w:val="left"/>
+        <w:rPr/>
+      </w:pPr>
+      <w:r>
+        <w:rPr/>
+      </w:r>
+    </w:p>
+    <w:p>
+      <w:pPr>
+        <w:pStyle w:val="Normal"/>
+        <w:jc w:val="left"/>
+        <w:rPr/>
+      </w:pPr>
+      <w:r>
+        <w:rPr/>
+      </w:r>
+    </w:p>
+    <w:p>
+      <w:pPr>
+        <w:pStyle w:val="Normal"/>
+        <w:jc w:val="left"/>
+        <w:rPr/>
+      </w:pPr>
+      <w:r>
+        <w:rPr/>
+      </w:r>
+    </w:p>
+    <w:p>
+      <w:pPr>
+        <w:pStyle w:val="Normal"/>
+        <w:jc w:val="left"/>
+        <w:rPr/>
+      </w:pPr>
+      <w:r>
+        <w:rPr/>
+      </w:r>
+    </w:p>
+    <w:p>
+      <w:pPr>
+        <w:pStyle w:val="Normal"/>
+        <w:jc w:val="left"/>
+        <w:rPr/>
+      </w:pPr>
+      <w:r>
+        <w:rPr/>
+      </w:r>
+    </w:p>
+    <w:p>
+      <w:pPr>
+        <w:pStyle w:val="Normal"/>
+        <w:jc w:val="left"/>
+        <w:rPr>
+          <w:b w:val="false"/>
+          <w:bCs w:val="false"/>
+          <w:sz w:val="24"/>
+          <w:szCs w:val="24"/>
+        </w:rPr>
+      </w:pPr>
+      <w:r>
+        <w:rPr>
+          <w:b w:val="false"/>
+          <w:bCs w:val="false"/>
+          <w:sz w:val="24"/>
+          <w:szCs w:val="24"/>
+        </w:rPr>
+        <w:t>The main screen of the Digital Dashboard displays only the most important information for the driver while they are driving.  Data displayed on the main screen includes motor torque, motor current, battery level, and IMD, BMS, and RMS system errors.</w:t>
+      </w:r>
+    </w:p>
+    <w:p>
+      <w:pPr>
+        <w:pStyle w:val="Normal"/>
+        <w:jc w:val="left"/>
+        <w:rPr>
+          <w:b w:val="false"/>
+          <w:bCs w:val="false"/>
+          <w:sz w:val="24"/>
+          <w:szCs w:val="24"/>
+        </w:rPr>
+      </w:pPr>
+      <w:r>
+        <w:rPr>
+          <w:b w:val="false"/>
+          <w:bCs w:val="false"/>
+          <w:sz w:val="24"/>
+          <w:szCs w:val="24"/>
+        </w:rPr>
+      </w:r>
+    </w:p>
+    <w:p>
+      <w:pPr>
+        <w:pStyle w:val="Normal"/>
+        <w:jc w:val="left"/>
+        <w:rPr>
+          <w:b w:val="false"/>
+          <w:bCs w:val="false"/>
+          <w:sz w:val="24"/>
+          <w:szCs w:val="24"/>
+        </w:rPr>
+      </w:pPr>
+      <w:r>
+        <w:rPr>
+          <w:b w:val="false"/>
+          <w:bCs w:val="false"/>
+          <w:sz w:val="24"/>
+          <w:szCs w:val="24"/>
+        </w:rPr>
+        <w:t xml:space="preserve">When an error occurs on the IMD, BMS or RMS sub-systems, their respective icon on the main screen will change from green to red.  A green icon indicates there are no errors with the sub-system.  A red icon indicates one or more errors with the sub-system.  </w:t>
       </w:r>
     </w:p>
     <w:p>
@@ -634,16 +622,72 @@
           <w:sz w:val="24"/>
           <w:szCs w:val="24"/>
         </w:rPr>
-        <w:t xml:space="preserve">Finally, there is a button at the bottom of the screen named debug.  Touching this button will take the user to a sub-screen that displays all data that the device receives on </w:t>
-      </w:r>
-      <w:r>
-        <w:rPr>
-          <w:b w:val="false"/>
-          <w:bCs w:val="false"/>
-          <w:sz w:val="24"/>
-          <w:szCs w:val="24"/>
-        </w:rPr>
-        <w:t>the debug sub-screen.  See the debug sub-screen section for more information.</w:t>
+        <w:t xml:space="preserve">Finally, there is a button at the bottom of the screen </w:t>
+      </w:r>
+      <w:r>
+        <w:rPr>
+          <w:b w:val="false"/>
+          <w:bCs w:val="false"/>
+          <w:sz w:val="24"/>
+          <w:szCs w:val="24"/>
+        </w:rPr>
+        <w:t xml:space="preserve">named </w:t>
+      </w:r>
+      <w:r>
+        <w:rPr>
+          <w:b w:val="false"/>
+          <w:bCs w:val="false"/>
+          <w:i/>
+          <w:iCs/>
+          <w:sz w:val="24"/>
+          <w:szCs w:val="24"/>
+        </w:rPr>
+        <w:t>additional data</w:t>
+      </w:r>
+      <w:r>
+        <w:rPr>
+          <w:b w:val="false"/>
+          <w:bCs w:val="false"/>
+          <w:sz w:val="24"/>
+          <w:szCs w:val="24"/>
+        </w:rPr>
+        <w:t xml:space="preserve">.  Touching this button will take the user to a sub-screen that displays all data that the device receives on the </w:t>
+      </w:r>
+      <w:r>
+        <w:rPr>
+          <w:b w:val="false"/>
+          <w:bCs w:val="false"/>
+          <w:sz w:val="24"/>
+          <w:szCs w:val="24"/>
+        </w:rPr>
+        <w:t>addiontional information</w:t>
+      </w:r>
+      <w:r>
+        <w:rPr>
+          <w:b w:val="false"/>
+          <w:bCs w:val="false"/>
+          <w:sz w:val="24"/>
+          <w:szCs w:val="24"/>
+        </w:rPr>
+        <w:t xml:space="preserve"> sub-screen.  See the </w:t>
+      </w:r>
+      <w:r>
+        <w:rPr>
+          <w:b w:val="false"/>
+          <w:bCs w:val="false"/>
+          <w:sz w:val="24"/>
+          <w:szCs w:val="24"/>
+        </w:rPr>
+        <w:t>additional information s</w:t>
+      </w:r>
+      <w:r>
+        <w:rPr>
+          <w:b w:val="false"/>
+          <w:bCs w:val="false"/>
+          <w:sz w:val="24"/>
+          <w:szCs w:val="24"/>
+        </w:rPr>
+        <w:t>ub-screen section for more information.</w:t>
       </w:r>
     </w:p>
     <w:p>
@@ -691,21 +735,262 @@
       <w:pPr>
         <w:pStyle w:val="Normal"/>
         <w:jc w:val="left"/>
-        <w:rPr>
-          <w:b w:val="false"/>
-          <w:bCs w:val="false"/>
-          <w:sz w:val="24"/>
-          <w:szCs w:val="24"/>
-        </w:rPr>
-      </w:pPr>
-      <w:r>
-        <w:rPr>
-          <w:b w:val="false"/>
-          <w:bCs w:val="false"/>
-          <w:sz w:val="24"/>
-          <w:szCs w:val="24"/>
-        </w:rPr>
-        <w:t>The RMS Sub-Screen contain warning LEDs for the following error conditions.</w:t>
+        <w:rPr/>
+      </w:pPr>
+      <w:r>
+        <w:rPr/>
+        <w:drawing>
+          <wp:anchor behindDoc="0" distT="0" distB="0" distL="0" distR="0" simplePos="0" locked="0" layoutInCell="1" allowOverlap="1" relativeHeight="1">
+            <wp:simplePos x="0" y="0"/>
+            <wp:positionH relativeFrom="column">
+              <wp:align>center</wp:align>
+            </wp:positionH>
+            <wp:positionV relativeFrom="paragraph">
+              <wp:align>top</wp:align>
+            </wp:positionV>
+            <wp:extent cx="4445000" cy="3003550"/>
+            <wp:effectExtent l="0" t="0" r="0" b="0"/>
+            <wp:wrapSquare wrapText="largest"/>
+            <wp:docPr id="1" name="Picture" descr=""/>
+            <wp:cNvGraphicFramePr>
+              <a:graphicFrameLocks xmlns:a="http://schemas.openxmlformats.org/drawingml/2006/main" noChangeAspect="1"/>
+            </wp:cNvGraphicFramePr>
+            <a:graphic xmlns:a="http://schemas.openxmlformats.org/drawingml/2006/main">
+              <a:graphicData uri="http://schemas.openxmlformats.org/drawingml/2006/picture">
+                <pic:pic xmlns:pic="http://schemas.openxmlformats.org/drawingml/2006/picture">
+                  <pic:nvPicPr>
+                    <pic:cNvPr id="1" name="Picture" descr=""/>
+                    <pic:cNvPicPr>
+                      <a:picLocks noChangeAspect="1" noChangeArrowheads="1"/>
+                    </pic:cNvPicPr>
+                  </pic:nvPicPr>
+                  <pic:blipFill>
+                    <a:blip r:embed="rId3"/>
+                    <a:stretch>
+                      <a:fillRect/>
+                    </a:stretch>
+                  </pic:blipFill>
+                  <pic:spPr bwMode="auto">
+                    <a:xfrm>
+                      <a:off x="0" y="0"/>
+                      <a:ext cx="4445000" cy="3003550"/>
+                    </a:xfrm>
+                    <a:prstGeom prst="rect">
+                      <a:avLst/>
+                    </a:prstGeom>
+                    <a:noFill/>
+                    <a:ln w="9525">
+                      <a:noFill/>
+                      <a:miter lim="800000"/>
+                      <a:headEnd/>
+                      <a:tailEnd/>
+                    </a:ln>
+                  </pic:spPr>
+                </pic:pic>
+              </a:graphicData>
+            </a:graphic>
+          </wp:anchor>
+        </w:drawing>
+      </w:r>
+    </w:p>
+    <w:p>
+      <w:pPr>
+        <w:pStyle w:val="Normal"/>
+        <w:jc w:val="left"/>
+        <w:rPr/>
+      </w:pPr>
+      <w:r>
+        <w:rPr/>
+      </w:r>
+    </w:p>
+    <w:p>
+      <w:pPr>
+        <w:pStyle w:val="Normal"/>
+        <w:jc w:val="left"/>
+        <w:rPr/>
+      </w:pPr>
+      <w:r>
+        <w:rPr/>
+      </w:r>
+    </w:p>
+    <w:p>
+      <w:pPr>
+        <w:pStyle w:val="Normal"/>
+        <w:jc w:val="left"/>
+        <w:rPr/>
+      </w:pPr>
+      <w:r>
+        <w:rPr/>
+      </w:r>
+    </w:p>
+    <w:p>
+      <w:pPr>
+        <w:pStyle w:val="Normal"/>
+        <w:jc w:val="left"/>
+        <w:rPr/>
+      </w:pPr>
+      <w:r>
+        <w:rPr/>
+      </w:r>
+    </w:p>
+    <w:p>
+      <w:pPr>
+        <w:pStyle w:val="Normal"/>
+        <w:jc w:val="left"/>
+        <w:rPr/>
+      </w:pPr>
+      <w:r>
+        <w:rPr/>
+      </w:r>
+    </w:p>
+    <w:p>
+      <w:pPr>
+        <w:pStyle w:val="Normal"/>
+        <w:jc w:val="left"/>
+        <w:rPr/>
+      </w:pPr>
+      <w:r>
+        <w:rPr/>
+      </w:r>
+    </w:p>
+    <w:p>
+      <w:pPr>
+        <w:pStyle w:val="Normal"/>
+        <w:jc w:val="left"/>
+        <w:rPr/>
+      </w:pPr>
+      <w:r>
+        <w:rPr/>
+      </w:r>
+    </w:p>
+    <w:p>
+      <w:pPr>
+        <w:pStyle w:val="Normal"/>
+        <w:jc w:val="left"/>
+        <w:rPr/>
+      </w:pPr>
+      <w:r>
+        <w:rPr/>
+      </w:r>
+    </w:p>
+    <w:p>
+      <w:pPr>
+        <w:pStyle w:val="Normal"/>
+        <w:jc w:val="left"/>
+        <w:rPr/>
+      </w:pPr>
+      <w:r>
+        <w:rPr/>
+      </w:r>
+    </w:p>
+    <w:p>
+      <w:pPr>
+        <w:pStyle w:val="Normal"/>
+        <w:jc w:val="left"/>
+        <w:rPr/>
+      </w:pPr>
+      <w:r>
+        <w:rPr/>
+      </w:r>
+    </w:p>
+    <w:p>
+      <w:pPr>
+        <w:pStyle w:val="Normal"/>
+        <w:jc w:val="left"/>
+        <w:rPr/>
+      </w:pPr>
+      <w:r>
+        <w:rPr/>
+      </w:r>
+    </w:p>
+    <w:p>
+      <w:pPr>
+        <w:pStyle w:val="Normal"/>
+        <w:jc w:val="left"/>
+        <w:rPr/>
+      </w:pPr>
+      <w:r>
+        <w:rPr/>
+      </w:r>
+    </w:p>
+    <w:p>
+      <w:pPr>
+        <w:pStyle w:val="Normal"/>
+        <w:jc w:val="left"/>
+        <w:rPr/>
+      </w:pPr>
+      <w:r>
+        <w:rPr/>
+      </w:r>
+    </w:p>
+    <w:p>
+      <w:pPr>
+        <w:pStyle w:val="Normal"/>
+        <w:jc w:val="left"/>
+        <w:rPr/>
+      </w:pPr>
+      <w:r>
+        <w:rPr/>
+      </w:r>
+    </w:p>
+    <w:p>
+      <w:pPr>
+        <w:pStyle w:val="Normal"/>
+        <w:jc w:val="left"/>
+        <w:rPr/>
+      </w:pPr>
+      <w:r>
+        <w:rPr/>
+      </w:r>
+    </w:p>
+    <w:p>
+      <w:pPr>
+        <w:pStyle w:val="Normal"/>
+        <w:jc w:val="left"/>
+        <w:rPr/>
+      </w:pPr>
+      <w:r>
+        <w:rPr/>
+      </w:r>
+    </w:p>
+    <w:p>
+      <w:pPr>
+        <w:pStyle w:val="Normal"/>
+        <w:jc w:val="left"/>
+        <w:rPr/>
+      </w:pPr>
+      <w:r>
+        <w:rPr/>
+      </w:r>
+    </w:p>
+    <w:p>
+      <w:pPr>
+        <w:pStyle w:val="Normal"/>
+        <w:jc w:val="left"/>
+        <w:rPr>
+          <w:b w:val="false"/>
+          <w:bCs w:val="false"/>
+          <w:sz w:val="24"/>
+          <w:szCs w:val="24"/>
+        </w:rPr>
+      </w:pPr>
+      <w:r>
+        <w:rPr>
+          <w:b w:val="false"/>
+          <w:bCs w:val="false"/>
+          <w:sz w:val="24"/>
+          <w:szCs w:val="24"/>
+        </w:rPr>
+        <w:t xml:space="preserve">When an error occurs, the box next to the error will turn yellow. </w:t>
+      </w:r>
+      <w:r>
+        <w:rPr>
+          <w:b w:val="false"/>
+          <w:bCs w:val="false"/>
+          <w:sz w:val="24"/>
+          <w:szCs w:val="24"/>
+        </w:rPr>
+        <w:t xml:space="preserve">The RMS Sub-Screen contain warning LEDs for the following error conditions. </w:t>
       </w:r>
     </w:p>
     <w:p>
@@ -730,27 +1015,26 @@
     </w:p>
     <w:tbl>
       <w:tblPr>
-        <w:tblW w:w="9972" w:type="dxa"/>
-        <w:jc w:val="left"/>
-        <w:tblInd w:w="55" w:type="dxa"/>
+        <w:jc w:val="left"/>
+        <w:tblInd w:w="53" w:type="dxa"/>
         <w:tblBorders>
-          <w:top w:val="single" w:sz="2" w:space="0" w:color="000000"/>
-          <w:left w:val="single" w:sz="2" w:space="0" w:color="000000"/>
-          <w:bottom w:val="single" w:sz="2" w:space="0" w:color="000000"/>
-          <w:insideH w:val="single" w:sz="2" w:space="0" w:color="000000"/>
+          <w:top w:val="single" w:sz="2" w:space="0" w:color="000001"/>
+          <w:left w:val="single" w:sz="2" w:space="0" w:color="000001"/>
+          <w:bottom w:val="single" w:sz="2" w:space="0" w:color="000001"/>
+          <w:insideH w:val="single" w:sz="2" w:space="0" w:color="000001"/>
           <w:right w:val="nil"/>
           <w:insideV w:val="nil"/>
         </w:tblBorders>
         <w:tblCellMar>
           <w:top w:w="55" w:type="dxa"/>
-          <w:left w:w="54" w:type="dxa"/>
+          <w:left w:w="51" w:type="dxa"/>
           <w:bottom w:w="55" w:type="dxa"/>
           <w:right w:w="55" w:type="dxa"/>
         </w:tblCellMar>
       </w:tblPr>
       <w:tblGrid>
         <w:gridCol w:w="4986"/>
-        <w:gridCol w:w="4986"/>
+        <w:gridCol w:w="4985"/>
       </w:tblGrid>
       <w:tr>
         <w:trPr>
@@ -760,16 +1044,16 @@
           <w:tcPr>
             <w:tcW w:w="4986" w:type="dxa"/>
             <w:tcBorders>
-              <w:top w:val="single" w:sz="2" w:space="0" w:color="000000"/>
-              <w:left w:val="single" w:sz="2" w:space="0" w:color="000000"/>
-              <w:bottom w:val="single" w:sz="2" w:space="0" w:color="000000"/>
-              <w:insideH w:val="single" w:sz="2" w:space="0" w:color="000000"/>
+              <w:top w:val="single" w:sz="2" w:space="0" w:color="000001"/>
+              <w:left w:val="single" w:sz="2" w:space="0" w:color="000001"/>
+              <w:bottom w:val="single" w:sz="2" w:space="0" w:color="000001"/>
+              <w:insideH w:val="single" w:sz="2" w:space="0" w:color="000001"/>
               <w:right w:val="nil"/>
               <w:insideV w:val="nil"/>
             </w:tcBorders>
-            <w:shd w:fill="auto" w:val="clear"/>
+            <w:shd w:fill="FFFFFF" w:val="clear"/>
             <w:tcMar>
-              <w:left w:w="54" w:type="dxa"/>
+              <w:left w:w="51" w:type="dxa"/>
             </w:tcMar>
           </w:tcPr>
           <w:p>
@@ -796,18 +1080,18 @@
         </w:tc>
         <w:tc>
           <w:tcPr>
-            <w:tcW w:w="4986" w:type="dxa"/>
+            <w:tcW w:w="4985" w:type="dxa"/>
             <w:tcBorders>
-              <w:top w:val="single" w:sz="2" w:space="0" w:color="000000"/>
-              <w:left w:val="single" w:sz="2" w:space="0" w:color="000000"/>
-              <w:bottom w:val="single" w:sz="2" w:space="0" w:color="000000"/>
-              <w:insideH w:val="single" w:sz="2" w:space="0" w:color="000000"/>
-              <w:right w:val="single" w:sz="2" w:space="0" w:color="000000"/>
-              <w:insideV w:val="single" w:sz="2" w:space="0" w:color="000000"/>
+              <w:top w:val="single" w:sz="2" w:space="0" w:color="000001"/>
+              <w:left w:val="single" w:sz="2" w:space="0" w:color="000001"/>
+              <w:bottom w:val="single" w:sz="2" w:space="0" w:color="000001"/>
+              <w:insideH w:val="single" w:sz="2" w:space="0" w:color="000001"/>
+              <w:right w:val="single" w:sz="2" w:space="0" w:color="000001"/>
+              <w:insideV w:val="single" w:sz="2" w:space="0" w:color="000001"/>
             </w:tcBorders>
-            <w:shd w:fill="auto" w:val="clear"/>
+            <w:shd w:fill="FFFFFF" w:val="clear"/>
             <w:tcMar>
-              <w:left w:w="54" w:type="dxa"/>
+              <w:left w:w="51" w:type="dxa"/>
             </w:tcMar>
           </w:tcPr>
           <w:p>
@@ -842,15 +1126,15 @@
             <w:tcW w:w="4986" w:type="dxa"/>
             <w:tcBorders>
               <w:top w:val="nil"/>
-              <w:left w:val="single" w:sz="2" w:space="0" w:color="000000"/>
-              <w:bottom w:val="single" w:sz="2" w:space="0" w:color="000000"/>
-              <w:insideH w:val="single" w:sz="2" w:space="0" w:color="000000"/>
+              <w:left w:val="single" w:sz="2" w:space="0" w:color="000001"/>
+              <w:bottom w:val="single" w:sz="2" w:space="0" w:color="000001"/>
+              <w:insideH w:val="single" w:sz="2" w:space="0" w:color="000001"/>
               <w:right w:val="nil"/>
               <w:insideV w:val="nil"/>
             </w:tcBorders>
-            <w:shd w:fill="auto" w:val="clear"/>
+            <w:shd w:fill="FFFFFF" w:val="clear"/>
             <w:tcMar>
-              <w:left w:w="54" w:type="dxa"/>
+              <w:left w:w="51" w:type="dxa"/>
             </w:tcMar>
           </w:tcPr>
           <w:p>
@@ -873,18 +1157,18 @@
         </w:tc>
         <w:tc>
           <w:tcPr>
-            <w:tcW w:w="4986" w:type="dxa"/>
+            <w:tcW w:w="4985" w:type="dxa"/>
             <w:tcBorders>
               <w:top w:val="nil"/>
-              <w:left w:val="single" w:sz="2" w:space="0" w:color="000000"/>
-              <w:bottom w:val="single" w:sz="2" w:space="0" w:color="000000"/>
-              <w:insideH w:val="single" w:sz="2" w:space="0" w:color="000000"/>
-              <w:right w:val="single" w:sz="2" w:space="0" w:color="000000"/>
-              <w:insideV w:val="single" w:sz="2" w:space="0" w:color="000000"/>
+              <w:left w:val="single" w:sz="2" w:space="0" w:color="000001"/>
+              <w:bottom w:val="single" w:sz="2" w:space="0" w:color="000001"/>
+              <w:insideH w:val="single" w:sz="2" w:space="0" w:color="000001"/>
+              <w:right w:val="single" w:sz="2" w:space="0" w:color="000001"/>
+              <w:insideV w:val="single" w:sz="2" w:space="0" w:color="000001"/>
             </w:tcBorders>
-            <w:shd w:fill="auto" w:val="clear"/>
+            <w:shd w:fill="FFFFFF" w:val="clear"/>
             <w:tcMar>
-              <w:left w:w="54" w:type="dxa"/>
+              <w:left w:w="51" w:type="dxa"/>
             </w:tcMar>
           </w:tcPr>
           <w:p>
@@ -902,11 +1186,7 @@
             </w:r>
             <w:r>
               <w:rPr/>
-              <w:t>°</w:t>
-            </w:r>
-            <w:r>
-              <w:rPr/>
-              <w:t>C</w:t>
+              <w:t>°C</w:t>
             </w:r>
           </w:p>
         </w:tc>
@@ -920,15 +1200,15 @@
             <w:tcW w:w="4986" w:type="dxa"/>
             <w:tcBorders>
               <w:top w:val="nil"/>
-              <w:left w:val="single" w:sz="2" w:space="0" w:color="000000"/>
-              <w:bottom w:val="single" w:sz="2" w:space="0" w:color="000000"/>
-              <w:insideH w:val="single" w:sz="2" w:space="0" w:color="000000"/>
+              <w:left w:val="single" w:sz="2" w:space="0" w:color="000001"/>
+              <w:bottom w:val="single" w:sz="2" w:space="0" w:color="000001"/>
+              <w:insideH w:val="single" w:sz="2" w:space="0" w:color="000001"/>
               <w:right w:val="nil"/>
               <w:insideV w:val="nil"/>
             </w:tcBorders>
-            <w:shd w:fill="auto" w:val="clear"/>
+            <w:shd w:fill="FFFFFF" w:val="clear"/>
             <w:tcMar>
-              <w:left w:w="54" w:type="dxa"/>
+              <w:left w:w="51" w:type="dxa"/>
             </w:tcMar>
           </w:tcPr>
           <w:p>
@@ -951,18 +1231,18 @@
         </w:tc>
         <w:tc>
           <w:tcPr>
-            <w:tcW w:w="4986" w:type="dxa"/>
+            <w:tcW w:w="4985" w:type="dxa"/>
             <w:tcBorders>
               <w:top w:val="nil"/>
-              <w:left w:val="single" w:sz="2" w:space="0" w:color="000000"/>
-              <w:bottom w:val="single" w:sz="2" w:space="0" w:color="000000"/>
-              <w:insideH w:val="single" w:sz="2" w:space="0" w:color="000000"/>
-              <w:right w:val="single" w:sz="2" w:space="0" w:color="000000"/>
-              <w:insideV w:val="single" w:sz="2" w:space="0" w:color="000000"/>
+              <w:left w:val="single" w:sz="2" w:space="0" w:color="000001"/>
+              <w:bottom w:val="single" w:sz="2" w:space="0" w:color="000001"/>
+              <w:insideH w:val="single" w:sz="2" w:space="0" w:color="000001"/>
+              <w:right w:val="single" w:sz="2" w:space="0" w:color="000001"/>
+              <w:insideV w:val="single" w:sz="2" w:space="0" w:color="000001"/>
             </w:tcBorders>
-            <w:shd w:fill="auto" w:val="clear"/>
+            <w:shd w:fill="FFFFFF" w:val="clear"/>
             <w:tcMar>
-              <w:left w:w="54" w:type="dxa"/>
+              <w:left w:w="51" w:type="dxa"/>
             </w:tcMar>
           </w:tcPr>
           <w:p>
@@ -979,21 +1259,7 @@
                 <w:sz w:val="24"/>
                 <w:szCs w:val="24"/>
               </w:rPr>
-              <w:t>Greater than 80</w:t>
-            </w:r>
-            <w:r>
-              <w:rPr>
-                <w:sz w:val="24"/>
-                <w:szCs w:val="24"/>
-              </w:rPr>
-              <w:t>°</w:t>
-            </w:r>
-            <w:r>
-              <w:rPr>
-                <w:sz w:val="24"/>
-                <w:szCs w:val="24"/>
-              </w:rPr>
-              <w:t>C</w:t>
+              <w:t>Greater than 80°C</w:t>
             </w:r>
           </w:p>
         </w:tc>
@@ -1007,15 +1273,15 @@
             <w:tcW w:w="4986" w:type="dxa"/>
             <w:tcBorders>
               <w:top w:val="nil"/>
-              <w:left w:val="single" w:sz="2" w:space="0" w:color="000000"/>
-              <w:bottom w:val="single" w:sz="2" w:space="0" w:color="000000"/>
-              <w:insideH w:val="single" w:sz="2" w:space="0" w:color="000000"/>
+              <w:left w:val="single" w:sz="2" w:space="0" w:color="000001"/>
+              <w:bottom w:val="single" w:sz="2" w:space="0" w:color="000001"/>
+              <w:insideH w:val="single" w:sz="2" w:space="0" w:color="000001"/>
               <w:right w:val="nil"/>
               <w:insideV w:val="nil"/>
             </w:tcBorders>
-            <w:shd w:fill="auto" w:val="clear"/>
+            <w:shd w:fill="FFFFFF" w:val="clear"/>
             <w:tcMar>
-              <w:left w:w="54" w:type="dxa"/>
+              <w:left w:w="51" w:type="dxa"/>
             </w:tcMar>
           </w:tcPr>
           <w:p>
@@ -1038,18 +1304,18 @@
         </w:tc>
         <w:tc>
           <w:tcPr>
-            <w:tcW w:w="4986" w:type="dxa"/>
+            <w:tcW w:w="4985" w:type="dxa"/>
             <w:tcBorders>
               <w:top w:val="nil"/>
-              <w:left w:val="single" w:sz="2" w:space="0" w:color="000000"/>
-              <w:bottom w:val="single" w:sz="2" w:space="0" w:color="000000"/>
-              <w:insideH w:val="single" w:sz="2" w:space="0" w:color="000000"/>
-              <w:right w:val="single" w:sz="2" w:space="0" w:color="000000"/>
-              <w:insideV w:val="single" w:sz="2" w:space="0" w:color="000000"/>
+              <w:left w:val="single" w:sz="2" w:space="0" w:color="000001"/>
+              <w:bottom w:val="single" w:sz="2" w:space="0" w:color="000001"/>
+              <w:insideH w:val="single" w:sz="2" w:space="0" w:color="000001"/>
+              <w:right w:val="single" w:sz="2" w:space="0" w:color="000001"/>
+              <w:insideV w:val="single" w:sz="2" w:space="0" w:color="000001"/>
             </w:tcBorders>
-            <w:shd w:fill="auto" w:val="clear"/>
+            <w:shd w:fill="FFFFFF" w:val="clear"/>
             <w:tcMar>
-              <w:left w:w="54" w:type="dxa"/>
+              <w:left w:w="51" w:type="dxa"/>
             </w:tcMar>
           </w:tcPr>
           <w:p>
@@ -1137,6 +1403,96 @@
       <w:pPr>
         <w:pStyle w:val="Normal"/>
         <w:jc w:val="left"/>
+        <w:rPr/>
+      </w:pPr>
+      <w:r>
+        <w:rPr/>
+      </w:r>
+    </w:p>
+    <w:p>
+      <w:pPr>
+        <w:pStyle w:val="Normal"/>
+        <w:jc w:val="left"/>
+        <w:rPr/>
+      </w:pPr>
+      <w:r>
+        <w:rPr/>
+      </w:r>
+    </w:p>
+    <w:p>
+      <w:pPr>
+        <w:pStyle w:val="Normal"/>
+        <w:jc w:val="left"/>
+        <w:rPr/>
+      </w:pPr>
+      <w:r>
+        <w:rPr/>
+      </w:r>
+    </w:p>
+    <w:p>
+      <w:pPr>
+        <w:pStyle w:val="Normal"/>
+        <w:jc w:val="left"/>
+        <w:rPr/>
+      </w:pPr>
+      <w:r>
+        <w:rPr/>
+      </w:r>
+    </w:p>
+    <w:p>
+      <w:pPr>
+        <w:pStyle w:val="Normal"/>
+        <w:jc w:val="left"/>
+        <w:rPr/>
+      </w:pPr>
+      <w:r>
+        <w:rPr/>
+      </w:r>
+    </w:p>
+    <w:p>
+      <w:pPr>
+        <w:pStyle w:val="Normal"/>
+        <w:jc w:val="left"/>
+        <w:rPr/>
+      </w:pPr>
+      <w:r>
+        <w:rPr/>
+      </w:r>
+    </w:p>
+    <w:p>
+      <w:pPr>
+        <w:pStyle w:val="Normal"/>
+        <w:jc w:val="left"/>
+        <w:rPr/>
+      </w:pPr>
+      <w:r>
+        <w:rPr/>
+      </w:r>
+    </w:p>
+    <w:p>
+      <w:pPr>
+        <w:pStyle w:val="Normal"/>
+        <w:jc w:val="left"/>
+        <w:rPr/>
+      </w:pPr>
+      <w:r>
+        <w:rPr/>
+      </w:r>
+    </w:p>
+    <w:p>
+      <w:pPr>
+        <w:pStyle w:val="Normal"/>
+        <w:jc w:val="left"/>
+        <w:rPr/>
+      </w:pPr>
+      <w:r>
+        <w:rPr/>
+      </w:r>
+    </w:p>
+    <w:p>
+      <w:pPr>
+        <w:pStyle w:val="Normal"/>
+        <w:jc w:val="left"/>
         <w:rPr>
           <w:b/>
           <w:bCs/>
@@ -1158,13 +1514,254 @@
       <w:pPr>
         <w:pStyle w:val="Normal"/>
         <w:jc w:val="left"/>
-        <w:rPr>
-          <w:b w:val="false"/>
-          <w:bCs w:val="false"/>
-          <w:sz w:val="24"/>
-          <w:szCs w:val="24"/>
-        </w:rPr>
-      </w:pPr>
+        <w:rPr/>
+      </w:pPr>
+      <w:r>
+        <w:rPr/>
+        <w:drawing>
+          <wp:anchor behindDoc="0" distT="0" distB="0" distL="0" distR="0" simplePos="0" locked="0" layoutInCell="1" allowOverlap="1" relativeHeight="2">
+            <wp:simplePos x="0" y="0"/>
+            <wp:positionH relativeFrom="column">
+              <wp:align>center</wp:align>
+            </wp:positionH>
+            <wp:positionV relativeFrom="paragraph">
+              <wp:align>top</wp:align>
+            </wp:positionV>
+            <wp:extent cx="4540250" cy="3028950"/>
+            <wp:effectExtent l="0" t="0" r="0" b="0"/>
+            <wp:wrapSquare wrapText="largest"/>
+            <wp:docPr id="2" name="Picture" descr=""/>
+            <wp:cNvGraphicFramePr>
+              <a:graphicFrameLocks xmlns:a="http://schemas.openxmlformats.org/drawingml/2006/main" noChangeAspect="1"/>
+            </wp:cNvGraphicFramePr>
+            <a:graphic xmlns:a="http://schemas.openxmlformats.org/drawingml/2006/main">
+              <a:graphicData uri="http://schemas.openxmlformats.org/drawingml/2006/picture">
+                <pic:pic xmlns:pic="http://schemas.openxmlformats.org/drawingml/2006/picture">
+                  <pic:nvPicPr>
+                    <pic:cNvPr id="2" name="Picture" descr=""/>
+                    <pic:cNvPicPr>
+                      <a:picLocks noChangeAspect="1" noChangeArrowheads="1"/>
+                    </pic:cNvPicPr>
+                  </pic:nvPicPr>
+                  <pic:blipFill>
+                    <a:blip r:embed="rId4"/>
+                    <a:stretch>
+                      <a:fillRect/>
+                    </a:stretch>
+                  </pic:blipFill>
+                  <pic:spPr bwMode="auto">
+                    <a:xfrm>
+                      <a:off x="0" y="0"/>
+                      <a:ext cx="4540250" cy="3028950"/>
+                    </a:xfrm>
+                    <a:prstGeom prst="rect">
+                      <a:avLst/>
+                    </a:prstGeom>
+                    <a:noFill/>
+                    <a:ln w="9525">
+                      <a:noFill/>
+                      <a:miter lim="800000"/>
+                      <a:headEnd/>
+                      <a:tailEnd/>
+                    </a:ln>
+                  </pic:spPr>
+                </pic:pic>
+              </a:graphicData>
+            </a:graphic>
+          </wp:anchor>
+        </w:drawing>
+      </w:r>
+    </w:p>
+    <w:p>
+      <w:pPr>
+        <w:pStyle w:val="Normal"/>
+        <w:jc w:val="left"/>
+        <w:rPr/>
+      </w:pPr>
+      <w:r>
+        <w:rPr/>
+      </w:r>
+    </w:p>
+    <w:p>
+      <w:pPr>
+        <w:pStyle w:val="Normal"/>
+        <w:jc w:val="left"/>
+        <w:rPr/>
+      </w:pPr>
+      <w:r>
+        <w:rPr/>
+      </w:r>
+    </w:p>
+    <w:p>
+      <w:pPr>
+        <w:pStyle w:val="Normal"/>
+        <w:jc w:val="left"/>
+        <w:rPr/>
+      </w:pPr>
+      <w:r>
+        <w:rPr/>
+      </w:r>
+    </w:p>
+    <w:p>
+      <w:pPr>
+        <w:pStyle w:val="Normal"/>
+        <w:jc w:val="left"/>
+        <w:rPr/>
+      </w:pPr>
+      <w:r>
+        <w:rPr/>
+      </w:r>
+    </w:p>
+    <w:p>
+      <w:pPr>
+        <w:pStyle w:val="Normal"/>
+        <w:jc w:val="left"/>
+        <w:rPr/>
+      </w:pPr>
+      <w:r>
+        <w:rPr/>
+      </w:r>
+    </w:p>
+    <w:p>
+      <w:pPr>
+        <w:pStyle w:val="Normal"/>
+        <w:jc w:val="left"/>
+        <w:rPr/>
+      </w:pPr>
+      <w:r>
+        <w:rPr/>
+      </w:r>
+    </w:p>
+    <w:p>
+      <w:pPr>
+        <w:pStyle w:val="Normal"/>
+        <w:jc w:val="left"/>
+        <w:rPr/>
+      </w:pPr>
+      <w:r>
+        <w:rPr/>
+      </w:r>
+    </w:p>
+    <w:p>
+      <w:pPr>
+        <w:pStyle w:val="Normal"/>
+        <w:jc w:val="left"/>
+        <w:rPr/>
+      </w:pPr>
+      <w:r>
+        <w:rPr/>
+      </w:r>
+    </w:p>
+    <w:p>
+      <w:pPr>
+        <w:pStyle w:val="Normal"/>
+        <w:jc w:val="left"/>
+        <w:rPr/>
+      </w:pPr>
+      <w:r>
+        <w:rPr/>
+      </w:r>
+    </w:p>
+    <w:p>
+      <w:pPr>
+        <w:pStyle w:val="Normal"/>
+        <w:jc w:val="left"/>
+        <w:rPr/>
+      </w:pPr>
+      <w:r>
+        <w:rPr/>
+      </w:r>
+    </w:p>
+    <w:p>
+      <w:pPr>
+        <w:pStyle w:val="Normal"/>
+        <w:jc w:val="left"/>
+        <w:rPr/>
+      </w:pPr>
+      <w:r>
+        <w:rPr/>
+      </w:r>
+    </w:p>
+    <w:p>
+      <w:pPr>
+        <w:pStyle w:val="Normal"/>
+        <w:jc w:val="left"/>
+        <w:rPr/>
+      </w:pPr>
+      <w:r>
+        <w:rPr/>
+      </w:r>
+    </w:p>
+    <w:p>
+      <w:pPr>
+        <w:pStyle w:val="Normal"/>
+        <w:jc w:val="left"/>
+        <w:rPr/>
+      </w:pPr>
+      <w:r>
+        <w:rPr/>
+      </w:r>
+    </w:p>
+    <w:p>
+      <w:pPr>
+        <w:pStyle w:val="Normal"/>
+        <w:jc w:val="left"/>
+        <w:rPr/>
+      </w:pPr>
+      <w:r>
+        <w:rPr/>
+      </w:r>
+    </w:p>
+    <w:p>
+      <w:pPr>
+        <w:pStyle w:val="Normal"/>
+        <w:jc w:val="left"/>
+        <w:rPr/>
+      </w:pPr>
+      <w:r>
+        <w:rPr/>
+      </w:r>
+    </w:p>
+    <w:p>
+      <w:pPr>
+        <w:pStyle w:val="Normal"/>
+        <w:jc w:val="left"/>
+        <w:rPr/>
+      </w:pPr>
+      <w:r>
+        <w:rPr/>
+      </w:r>
+    </w:p>
+    <w:p>
+      <w:pPr>
+        <w:pStyle w:val="Normal"/>
+        <w:jc w:val="left"/>
+        <w:rPr/>
+      </w:pPr>
+      <w:r>
+        <w:rPr/>
+      </w:r>
+    </w:p>
+    <w:p>
+      <w:pPr>
+        <w:pStyle w:val="Normal"/>
+        <w:jc w:val="left"/>
+        <w:rPr>
+          <w:b w:val="false"/>
+          <w:bCs w:val="false"/>
+          <w:sz w:val="24"/>
+          <w:szCs w:val="24"/>
+        </w:rPr>
+      </w:pPr>
+      <w:r>
+        <w:rPr>
+          <w:b w:val="false"/>
+          <w:bCs w:val="false"/>
+          <w:sz w:val="24"/>
+          <w:szCs w:val="24"/>
+        </w:rPr>
+        <w:t xml:space="preserve">When an error occurs, the box next to the error will turn yellow. </w:t>
+      </w:r>
       <w:r>
         <w:rPr>
           <w:b w:val="false"/>
@@ -1197,27 +1794,26 @@
     </w:p>
     <w:tbl>
       <w:tblPr>
-        <w:tblW w:w="9972" w:type="dxa"/>
-        <w:jc w:val="left"/>
-        <w:tblInd w:w="55" w:type="dxa"/>
+        <w:jc w:val="left"/>
+        <w:tblInd w:w="53" w:type="dxa"/>
         <w:tblBorders>
-          <w:top w:val="single" w:sz="2" w:space="0" w:color="000000"/>
-          <w:left w:val="single" w:sz="2" w:space="0" w:color="000000"/>
-          <w:bottom w:val="single" w:sz="2" w:space="0" w:color="000000"/>
-          <w:insideH w:val="single" w:sz="2" w:space="0" w:color="000000"/>
+          <w:top w:val="single" w:sz="2" w:space="0" w:color="000001"/>
+          <w:left w:val="single" w:sz="2" w:space="0" w:color="000001"/>
+          <w:bottom w:val="single" w:sz="2" w:space="0" w:color="000001"/>
+          <w:insideH w:val="single" w:sz="2" w:space="0" w:color="000001"/>
           <w:right w:val="nil"/>
           <w:insideV w:val="nil"/>
         </w:tblBorders>
         <w:tblCellMar>
           <w:top w:w="55" w:type="dxa"/>
-          <w:left w:w="54" w:type="dxa"/>
+          <w:left w:w="51" w:type="dxa"/>
           <w:bottom w:w="55" w:type="dxa"/>
           <w:right w:w="55" w:type="dxa"/>
         </w:tblCellMar>
       </w:tblPr>
       <w:tblGrid>
         <w:gridCol w:w="4986"/>
-        <w:gridCol w:w="4986"/>
+        <w:gridCol w:w="4985"/>
       </w:tblGrid>
       <w:tr>
         <w:trPr>
@@ -1227,16 +1823,16 @@
           <w:tcPr>
             <w:tcW w:w="4986" w:type="dxa"/>
             <w:tcBorders>
-              <w:top w:val="single" w:sz="2" w:space="0" w:color="000000"/>
-              <w:left w:val="single" w:sz="2" w:space="0" w:color="000000"/>
-              <w:bottom w:val="single" w:sz="2" w:space="0" w:color="000000"/>
-              <w:insideH w:val="single" w:sz="2" w:space="0" w:color="000000"/>
+              <w:top w:val="single" w:sz="2" w:space="0" w:color="000001"/>
+              <w:left w:val="single" w:sz="2" w:space="0" w:color="000001"/>
+              <w:bottom w:val="single" w:sz="2" w:space="0" w:color="000001"/>
+              <w:insideH w:val="single" w:sz="2" w:space="0" w:color="000001"/>
               <w:right w:val="nil"/>
               <w:insideV w:val="nil"/>
             </w:tcBorders>
-            <w:shd w:fill="auto" w:val="clear"/>
+            <w:shd w:fill="FFFFFF" w:val="clear"/>
             <w:tcMar>
-              <w:left w:w="54" w:type="dxa"/>
+              <w:left w:w="51" w:type="dxa"/>
             </w:tcMar>
           </w:tcPr>
           <w:p>
@@ -1263,18 +1859,18 @@
         </w:tc>
         <w:tc>
           <w:tcPr>
-            <w:tcW w:w="4986" w:type="dxa"/>
+            <w:tcW w:w="4985" w:type="dxa"/>
             <w:tcBorders>
-              <w:top w:val="single" w:sz="2" w:space="0" w:color="000000"/>
-              <w:left w:val="single" w:sz="2" w:space="0" w:color="000000"/>
-              <w:bottom w:val="single" w:sz="2" w:space="0" w:color="000000"/>
-              <w:insideH w:val="single" w:sz="2" w:space="0" w:color="000000"/>
-              <w:right w:val="single" w:sz="2" w:space="0" w:color="000000"/>
-              <w:insideV w:val="single" w:sz="2" w:space="0" w:color="000000"/>
+              <w:top w:val="single" w:sz="2" w:space="0" w:color="000001"/>
+              <w:left w:val="single" w:sz="2" w:space="0" w:color="000001"/>
+              <w:bottom w:val="single" w:sz="2" w:space="0" w:color="000001"/>
+              <w:insideH w:val="single" w:sz="2" w:space="0" w:color="000001"/>
+              <w:right w:val="single" w:sz="2" w:space="0" w:color="000001"/>
+              <w:insideV w:val="single" w:sz="2" w:space="0" w:color="000001"/>
             </w:tcBorders>
-            <w:shd w:fill="auto" w:val="clear"/>
+            <w:shd w:fill="FFFFFF" w:val="clear"/>
             <w:tcMar>
-              <w:left w:w="54" w:type="dxa"/>
+              <w:left w:w="51" w:type="dxa"/>
             </w:tcMar>
           </w:tcPr>
           <w:p>
@@ -1309,15 +1905,15 @@
             <w:tcW w:w="4986" w:type="dxa"/>
             <w:tcBorders>
               <w:top w:val="nil"/>
-              <w:left w:val="single" w:sz="2" w:space="0" w:color="000000"/>
-              <w:bottom w:val="single" w:sz="2" w:space="0" w:color="000000"/>
-              <w:insideH w:val="single" w:sz="2" w:space="0" w:color="000000"/>
+              <w:left w:val="single" w:sz="2" w:space="0" w:color="000001"/>
+              <w:bottom w:val="single" w:sz="2" w:space="0" w:color="000001"/>
+              <w:insideH w:val="single" w:sz="2" w:space="0" w:color="000001"/>
               <w:right w:val="nil"/>
               <w:insideV w:val="nil"/>
             </w:tcBorders>
-            <w:shd w:fill="auto" w:val="clear"/>
+            <w:shd w:fill="FFFFFF" w:val="clear"/>
             <w:tcMar>
-              <w:left w:w="54" w:type="dxa"/>
+              <w:left w:w="51" w:type="dxa"/>
             </w:tcMar>
           </w:tcPr>
           <w:p>
@@ -1340,18 +1936,18 @@
         </w:tc>
         <w:tc>
           <w:tcPr>
-            <w:tcW w:w="4986" w:type="dxa"/>
+            <w:tcW w:w="4985" w:type="dxa"/>
             <w:tcBorders>
               <w:top w:val="nil"/>
-              <w:left w:val="single" w:sz="2" w:space="0" w:color="000000"/>
-              <w:bottom w:val="single" w:sz="2" w:space="0" w:color="000000"/>
-              <w:insideH w:val="single" w:sz="2" w:space="0" w:color="000000"/>
-              <w:right w:val="single" w:sz="2" w:space="0" w:color="000000"/>
-              <w:insideV w:val="single" w:sz="2" w:space="0" w:color="000000"/>
+              <w:left w:val="single" w:sz="2" w:space="0" w:color="000001"/>
+              <w:bottom w:val="single" w:sz="2" w:space="0" w:color="000001"/>
+              <w:insideH w:val="single" w:sz="2" w:space="0" w:color="000001"/>
+              <w:right w:val="single" w:sz="2" w:space="0" w:color="000001"/>
+              <w:insideV w:val="single" w:sz="2" w:space="0" w:color="000001"/>
             </w:tcBorders>
-            <w:shd w:fill="auto" w:val="clear"/>
+            <w:shd w:fill="FFFFFF" w:val="clear"/>
             <w:tcMar>
-              <w:left w:w="54" w:type="dxa"/>
+              <w:left w:w="51" w:type="dxa"/>
             </w:tcMar>
           </w:tcPr>
           <w:p>
@@ -1382,15 +1978,15 @@
             <w:tcW w:w="4986" w:type="dxa"/>
             <w:tcBorders>
               <w:top w:val="nil"/>
-              <w:left w:val="single" w:sz="2" w:space="0" w:color="000000"/>
-              <w:bottom w:val="single" w:sz="2" w:space="0" w:color="000000"/>
-              <w:insideH w:val="single" w:sz="2" w:space="0" w:color="000000"/>
+              <w:left w:val="single" w:sz="2" w:space="0" w:color="000001"/>
+              <w:bottom w:val="single" w:sz="2" w:space="0" w:color="000001"/>
+              <w:insideH w:val="single" w:sz="2" w:space="0" w:color="000001"/>
               <w:right w:val="nil"/>
               <w:insideV w:val="nil"/>
             </w:tcBorders>
-            <w:shd w:fill="auto" w:val="clear"/>
+            <w:shd w:fill="FFFFFF" w:val="clear"/>
             <w:tcMar>
-              <w:left w:w="54" w:type="dxa"/>
+              <w:left w:w="51" w:type="dxa"/>
             </w:tcMar>
           </w:tcPr>
           <w:p>
@@ -1413,18 +2009,18 @@
         </w:tc>
         <w:tc>
           <w:tcPr>
-            <w:tcW w:w="4986" w:type="dxa"/>
+            <w:tcW w:w="4985" w:type="dxa"/>
             <w:tcBorders>
               <w:top w:val="nil"/>
-              <w:left w:val="single" w:sz="2" w:space="0" w:color="000000"/>
-              <w:bottom w:val="single" w:sz="2" w:space="0" w:color="000000"/>
-              <w:insideH w:val="single" w:sz="2" w:space="0" w:color="000000"/>
-              <w:right w:val="single" w:sz="2" w:space="0" w:color="000000"/>
-              <w:insideV w:val="single" w:sz="2" w:space="0" w:color="000000"/>
+              <w:left w:val="single" w:sz="2" w:space="0" w:color="000001"/>
+              <w:bottom w:val="single" w:sz="2" w:space="0" w:color="000001"/>
+              <w:insideH w:val="single" w:sz="2" w:space="0" w:color="000001"/>
+              <w:right w:val="single" w:sz="2" w:space="0" w:color="000001"/>
+              <w:insideV w:val="single" w:sz="2" w:space="0" w:color="000001"/>
             </w:tcBorders>
-            <w:shd w:fill="auto" w:val="clear"/>
+            <w:shd w:fill="FFFFFF" w:val="clear"/>
             <w:tcMar>
-              <w:left w:w="54" w:type="dxa"/>
+              <w:left w:w="51" w:type="dxa"/>
             </w:tcMar>
           </w:tcPr>
           <w:p>
@@ -1455,15 +2051,15 @@
             <w:tcW w:w="4986" w:type="dxa"/>
             <w:tcBorders>
               <w:top w:val="nil"/>
-              <w:left w:val="single" w:sz="2" w:space="0" w:color="000000"/>
-              <w:bottom w:val="single" w:sz="2" w:space="0" w:color="000000"/>
-              <w:insideH w:val="single" w:sz="2" w:space="0" w:color="000000"/>
+              <w:left w:val="single" w:sz="2" w:space="0" w:color="000001"/>
+              <w:bottom w:val="single" w:sz="2" w:space="0" w:color="000001"/>
+              <w:insideH w:val="single" w:sz="2" w:space="0" w:color="000001"/>
               <w:right w:val="nil"/>
               <w:insideV w:val="nil"/>
             </w:tcBorders>
-            <w:shd w:fill="auto" w:val="clear"/>
+            <w:shd w:fill="FFFFFF" w:val="clear"/>
             <w:tcMar>
-              <w:left w:w="54" w:type="dxa"/>
+              <w:left w:w="51" w:type="dxa"/>
             </w:tcMar>
           </w:tcPr>
           <w:p>
@@ -1486,18 +2082,18 @@
         </w:tc>
         <w:tc>
           <w:tcPr>
-            <w:tcW w:w="4986" w:type="dxa"/>
+            <w:tcW w:w="4985" w:type="dxa"/>
             <w:tcBorders>
               <w:top w:val="nil"/>
-              <w:left w:val="single" w:sz="2" w:space="0" w:color="000000"/>
-              <w:bottom w:val="single" w:sz="2" w:space="0" w:color="000000"/>
-              <w:insideH w:val="single" w:sz="2" w:space="0" w:color="000000"/>
-              <w:right w:val="single" w:sz="2" w:space="0" w:color="000000"/>
-              <w:insideV w:val="single" w:sz="2" w:space="0" w:color="000000"/>
+              <w:left w:val="single" w:sz="2" w:space="0" w:color="000001"/>
+              <w:bottom w:val="single" w:sz="2" w:space="0" w:color="000001"/>
+              <w:insideH w:val="single" w:sz="2" w:space="0" w:color="000001"/>
+              <w:right w:val="single" w:sz="2" w:space="0" w:color="000001"/>
+              <w:insideV w:val="single" w:sz="2" w:space="0" w:color="000001"/>
             </w:tcBorders>
-            <w:shd w:fill="auto" w:val="clear"/>
+            <w:shd w:fill="FFFFFF" w:val="clear"/>
             <w:tcMar>
-              <w:left w:w="54" w:type="dxa"/>
+              <w:left w:w="51" w:type="dxa"/>
             </w:tcMar>
           </w:tcPr>
           <w:p>
@@ -1528,15 +2124,15 @@
             <w:tcW w:w="4986" w:type="dxa"/>
             <w:tcBorders>
               <w:top w:val="nil"/>
-              <w:left w:val="single" w:sz="2" w:space="0" w:color="000000"/>
-              <w:bottom w:val="single" w:sz="2" w:space="0" w:color="000000"/>
-              <w:insideH w:val="single" w:sz="2" w:space="0" w:color="000000"/>
+              <w:left w:val="single" w:sz="2" w:space="0" w:color="000001"/>
+              <w:bottom w:val="single" w:sz="2" w:space="0" w:color="000001"/>
+              <w:insideH w:val="single" w:sz="2" w:space="0" w:color="000001"/>
               <w:right w:val="nil"/>
               <w:insideV w:val="nil"/>
             </w:tcBorders>
-            <w:shd w:fill="auto" w:val="clear"/>
+            <w:shd w:fill="FFFFFF" w:val="clear"/>
             <w:tcMar>
-              <w:left w:w="54" w:type="dxa"/>
+              <w:left w:w="51" w:type="dxa"/>
             </w:tcMar>
           </w:tcPr>
           <w:p>
@@ -1559,18 +2155,18 @@
         </w:tc>
         <w:tc>
           <w:tcPr>
-            <w:tcW w:w="4986" w:type="dxa"/>
+            <w:tcW w:w="4985" w:type="dxa"/>
             <w:tcBorders>
               <w:top w:val="nil"/>
-              <w:left w:val="single" w:sz="2" w:space="0" w:color="000000"/>
-              <w:bottom w:val="single" w:sz="2" w:space="0" w:color="000000"/>
-              <w:insideH w:val="single" w:sz="2" w:space="0" w:color="000000"/>
-              <w:right w:val="single" w:sz="2" w:space="0" w:color="000000"/>
-              <w:insideV w:val="single" w:sz="2" w:space="0" w:color="000000"/>
+              <w:left w:val="single" w:sz="2" w:space="0" w:color="000001"/>
+              <w:bottom w:val="single" w:sz="2" w:space="0" w:color="000001"/>
+              <w:insideH w:val="single" w:sz="2" w:space="0" w:color="000001"/>
+              <w:right w:val="single" w:sz="2" w:space="0" w:color="000001"/>
+              <w:insideV w:val="single" w:sz="2" w:space="0" w:color="000001"/>
             </w:tcBorders>
-            <w:shd w:fill="auto" w:val="clear"/>
+            <w:shd w:fill="FFFFFF" w:val="clear"/>
             <w:tcMar>
-              <w:left w:w="54" w:type="dxa"/>
+              <w:left w:w="51" w:type="dxa"/>
             </w:tcMar>
           </w:tcPr>
           <w:p>
@@ -1601,15 +2197,15 @@
             <w:tcW w:w="4986" w:type="dxa"/>
             <w:tcBorders>
               <w:top w:val="nil"/>
-              <w:left w:val="single" w:sz="2" w:space="0" w:color="000000"/>
-              <w:bottom w:val="single" w:sz="2" w:space="0" w:color="000000"/>
-              <w:insideH w:val="single" w:sz="2" w:space="0" w:color="000000"/>
+              <w:left w:val="single" w:sz="2" w:space="0" w:color="000001"/>
+              <w:bottom w:val="single" w:sz="2" w:space="0" w:color="000001"/>
+              <w:insideH w:val="single" w:sz="2" w:space="0" w:color="000001"/>
               <w:right w:val="nil"/>
               <w:insideV w:val="nil"/>
             </w:tcBorders>
-            <w:shd w:fill="auto" w:val="clear"/>
+            <w:shd w:fill="FFFFFF" w:val="clear"/>
             <w:tcMar>
-              <w:left w:w="54" w:type="dxa"/>
+              <w:left w:w="51" w:type="dxa"/>
             </w:tcMar>
           </w:tcPr>
           <w:p>
@@ -1632,18 +2228,18 @@
         </w:tc>
         <w:tc>
           <w:tcPr>
-            <w:tcW w:w="4986" w:type="dxa"/>
+            <w:tcW w:w="4985" w:type="dxa"/>
             <w:tcBorders>
               <w:top w:val="nil"/>
-              <w:left w:val="single" w:sz="2" w:space="0" w:color="000000"/>
-              <w:bottom w:val="single" w:sz="2" w:space="0" w:color="000000"/>
-              <w:insideH w:val="single" w:sz="2" w:space="0" w:color="000000"/>
-              <w:right w:val="single" w:sz="2" w:space="0" w:color="000000"/>
-              <w:insideV w:val="single" w:sz="2" w:space="0" w:color="000000"/>
+              <w:left w:val="single" w:sz="2" w:space="0" w:color="000001"/>
+              <w:bottom w:val="single" w:sz="2" w:space="0" w:color="000001"/>
+              <w:insideH w:val="single" w:sz="2" w:space="0" w:color="000001"/>
+              <w:right w:val="single" w:sz="2" w:space="0" w:color="000001"/>
+              <w:insideV w:val="single" w:sz="2" w:space="0" w:color="000001"/>
             </w:tcBorders>
-            <w:shd w:fill="auto" w:val="clear"/>
+            <w:shd w:fill="FFFFFF" w:val="clear"/>
             <w:tcMar>
-              <w:left w:w="54" w:type="dxa"/>
+              <w:left w:w="51" w:type="dxa"/>
             </w:tcMar>
           </w:tcPr>
           <w:p>
@@ -1704,27 +2300,175 @@
           <w:sz w:val="24"/>
           <w:szCs w:val="24"/>
         </w:rPr>
-        <w:t>On the bottom of the RMS sub-screen there is a button that the user can touch to return them to the main screen.</w:t>
-      </w:r>
-    </w:p>
-    <w:p>
-      <w:pPr>
-        <w:pStyle w:val="Normal"/>
-        <w:jc w:val="left"/>
-        <w:rPr>
-          <w:b w:val="false"/>
-          <w:bCs w:val="false"/>
-          <w:sz w:val="24"/>
-          <w:szCs w:val="24"/>
-        </w:rPr>
-      </w:pPr>
-      <w:r>
-        <w:rPr>
-          <w:b w:val="false"/>
-          <w:bCs w:val="false"/>
-          <w:sz w:val="24"/>
-          <w:szCs w:val="24"/>
-        </w:rPr>
+        <w:t xml:space="preserve">On the bottom of the </w:t>
+      </w:r>
+      <w:r>
+        <w:rPr>
+          <w:b w:val="false"/>
+          <w:bCs w:val="false"/>
+          <w:sz w:val="24"/>
+          <w:szCs w:val="24"/>
+        </w:rPr>
+        <w:t>B</w:t>
+      </w:r>
+      <w:r>
+        <w:rPr>
+          <w:b w:val="false"/>
+          <w:bCs w:val="false"/>
+          <w:sz w:val="24"/>
+          <w:szCs w:val="24"/>
+        </w:rPr>
+        <w:t>MS sub-screen there is a button that the user can touch to return them to the main screen.</w:t>
+      </w:r>
+    </w:p>
+    <w:p>
+      <w:pPr>
+        <w:pStyle w:val="Normal"/>
+        <w:jc w:val="left"/>
+        <w:rPr>
+          <w:b w:val="false"/>
+          <w:bCs w:val="false"/>
+          <w:sz w:val="24"/>
+          <w:szCs w:val="24"/>
+        </w:rPr>
+      </w:pPr>
+      <w:r>
+        <w:rPr>
+          <w:b w:val="false"/>
+          <w:bCs w:val="false"/>
+          <w:sz w:val="24"/>
+          <w:szCs w:val="24"/>
+        </w:rPr>
+      </w:r>
+    </w:p>
+    <w:p>
+      <w:pPr>
+        <w:pStyle w:val="Normal"/>
+        <w:jc w:val="left"/>
+        <w:rPr/>
+      </w:pPr>
+      <w:r>
+        <w:rPr/>
+      </w:r>
+    </w:p>
+    <w:p>
+      <w:pPr>
+        <w:pStyle w:val="Normal"/>
+        <w:jc w:val="left"/>
+        <w:rPr/>
+      </w:pPr>
+      <w:r>
+        <w:rPr/>
+      </w:r>
+    </w:p>
+    <w:p>
+      <w:pPr>
+        <w:pStyle w:val="Normal"/>
+        <w:jc w:val="left"/>
+        <w:rPr/>
+      </w:pPr>
+      <w:r>
+        <w:rPr/>
+      </w:r>
+    </w:p>
+    <w:p>
+      <w:pPr>
+        <w:pStyle w:val="Normal"/>
+        <w:jc w:val="left"/>
+        <w:rPr/>
+      </w:pPr>
+      <w:r>
+        <w:rPr/>
+      </w:r>
+    </w:p>
+    <w:p>
+      <w:pPr>
+        <w:pStyle w:val="Normal"/>
+        <w:jc w:val="left"/>
+        <w:rPr/>
+      </w:pPr>
+      <w:r>
+        <w:rPr/>
+      </w:r>
+    </w:p>
+    <w:p>
+      <w:pPr>
+        <w:pStyle w:val="Normal"/>
+        <w:jc w:val="left"/>
+        <w:rPr/>
+      </w:pPr>
+      <w:r>
+        <w:rPr/>
+      </w:r>
+    </w:p>
+    <w:p>
+      <w:pPr>
+        <w:pStyle w:val="Normal"/>
+        <w:jc w:val="left"/>
+        <w:rPr/>
+      </w:pPr>
+      <w:r>
+        <w:rPr/>
+      </w:r>
+    </w:p>
+    <w:p>
+      <w:pPr>
+        <w:pStyle w:val="Normal"/>
+        <w:jc w:val="left"/>
+        <w:rPr/>
+      </w:pPr>
+      <w:r>
+        <w:rPr/>
+      </w:r>
+    </w:p>
+    <w:p>
+      <w:pPr>
+        <w:pStyle w:val="Normal"/>
+        <w:jc w:val="left"/>
+        <w:rPr/>
+      </w:pPr>
+      <w:r>
+        <w:rPr/>
+      </w:r>
+    </w:p>
+    <w:p>
+      <w:pPr>
+        <w:pStyle w:val="Normal"/>
+        <w:jc w:val="left"/>
+        <w:rPr/>
+      </w:pPr>
+      <w:r>
+        <w:rPr/>
+      </w:r>
+    </w:p>
+    <w:p>
+      <w:pPr>
+        <w:pStyle w:val="Normal"/>
+        <w:jc w:val="left"/>
+        <w:rPr/>
+      </w:pPr>
+      <w:r>
+        <w:rPr/>
+      </w:r>
+    </w:p>
+    <w:p>
+      <w:pPr>
+        <w:pStyle w:val="Normal"/>
+        <w:jc w:val="left"/>
+        <w:rPr/>
+      </w:pPr>
+      <w:r>
+        <w:rPr/>
+      </w:r>
+    </w:p>
+    <w:p>
+      <w:pPr>
+        <w:pStyle w:val="Normal"/>
+        <w:jc w:val="left"/>
+        <w:rPr/>
+      </w:pPr>
+      <w:r>
+        <w:rPr/>
       </w:r>
     </w:p>
     <w:p>
@@ -1745,69 +2489,346 @@
           <w:sz w:val="36"/>
           <w:szCs w:val="36"/>
         </w:rPr>
-        <w:t>Debug Sub-Screen</w:t>
-      </w:r>
-    </w:p>
-    <w:p>
-      <w:pPr>
-        <w:pStyle w:val="Normal"/>
-        <w:jc w:val="left"/>
-        <w:rPr>
-          <w:b w:val="false"/>
-          <w:bCs w:val="false"/>
-          <w:sz w:val="24"/>
-          <w:szCs w:val="24"/>
-        </w:rPr>
-      </w:pPr>
-      <w:r>
-        <w:rPr>
-          <w:b w:val="false"/>
-          <w:bCs w:val="false"/>
-          <w:sz w:val="24"/>
-          <w:szCs w:val="24"/>
-        </w:rPr>
-        <w:t>The debug sub-screen displays all of the data that the dashboard collects from the car.  This screen will have little to no use while driving the car.  It has been included to assist in fixing issues with the car when a failure occurs.</w:t>
-      </w:r>
-    </w:p>
-    <w:p>
-      <w:pPr>
-        <w:pStyle w:val="Normal"/>
-        <w:jc w:val="left"/>
-        <w:rPr>
-          <w:b w:val="false"/>
-          <w:bCs w:val="false"/>
-          <w:sz w:val="24"/>
-          <w:szCs w:val="24"/>
-        </w:rPr>
-      </w:pPr>
-      <w:r>
-        <w:rPr>
-          <w:b w:val="false"/>
-          <w:bCs w:val="false"/>
-          <w:sz w:val="24"/>
-          <w:szCs w:val="24"/>
-        </w:rPr>
-      </w:r>
-    </w:p>
-    <w:p>
-      <w:pPr>
-        <w:pStyle w:val="Normal"/>
-        <w:jc w:val="left"/>
-        <w:rPr>
-          <w:b w:val="false"/>
-          <w:bCs w:val="false"/>
-          <w:sz w:val="24"/>
-          <w:szCs w:val="24"/>
-        </w:rPr>
-      </w:pPr>
-      <w:r>
-        <w:rPr>
-          <w:b w:val="false"/>
-          <w:bCs w:val="false"/>
-          <w:sz w:val="24"/>
-          <w:szCs w:val="24"/>
-        </w:rPr>
-        <w:t xml:space="preserve">On the bottom of the debug sub-screen there is a button that the user can touch </w:t>
+        <w:t>Additional Information</w:t>
+      </w:r>
+      <w:r>
+        <w:rPr>
+          <w:b/>
+          <w:bCs/>
+          <w:sz w:val="36"/>
+          <w:szCs w:val="36"/>
+        </w:rPr>
+        <w:t xml:space="preserve"> Sub-Screen</w:t>
+      </w:r>
+    </w:p>
+    <w:p>
+      <w:pPr>
+        <w:pStyle w:val="Normal"/>
+        <w:jc w:val="left"/>
+        <w:rPr/>
+      </w:pPr>
+      <w:r>
+        <w:rPr/>
+        <w:drawing>
+          <wp:anchor behindDoc="0" distT="0" distB="0" distL="0" distR="0" simplePos="0" locked="0" layoutInCell="1" allowOverlap="1" relativeHeight="3">
+            <wp:simplePos x="0" y="0"/>
+            <wp:positionH relativeFrom="column">
+              <wp:align>center</wp:align>
+            </wp:positionH>
+            <wp:positionV relativeFrom="paragraph">
+              <wp:align>top</wp:align>
+            </wp:positionV>
+            <wp:extent cx="4419600" cy="2959100"/>
+            <wp:effectExtent l="0" t="0" r="0" b="0"/>
+            <wp:wrapSquare wrapText="largest"/>
+            <wp:docPr id="3" name="Picture" descr=""/>
+            <wp:cNvGraphicFramePr>
+              <a:graphicFrameLocks xmlns:a="http://schemas.openxmlformats.org/drawingml/2006/main" noChangeAspect="1"/>
+            </wp:cNvGraphicFramePr>
+            <a:graphic xmlns:a="http://schemas.openxmlformats.org/drawingml/2006/main">
+              <a:graphicData uri="http://schemas.openxmlformats.org/drawingml/2006/picture">
+                <pic:pic xmlns:pic="http://schemas.openxmlformats.org/drawingml/2006/picture">
+                  <pic:nvPicPr>
+                    <pic:cNvPr id="3" name="Picture" descr=""/>
+                    <pic:cNvPicPr>
+                      <a:picLocks noChangeAspect="1" noChangeArrowheads="1"/>
+                    </pic:cNvPicPr>
+                  </pic:nvPicPr>
+                  <pic:blipFill>
+                    <a:blip r:embed="rId5"/>
+                    <a:stretch>
+                      <a:fillRect/>
+                    </a:stretch>
+                  </pic:blipFill>
+                  <pic:spPr bwMode="auto">
+                    <a:xfrm>
+                      <a:off x="0" y="0"/>
+                      <a:ext cx="4419600" cy="2959100"/>
+                    </a:xfrm>
+                    <a:prstGeom prst="rect">
+                      <a:avLst/>
+                    </a:prstGeom>
+                    <a:noFill/>
+                    <a:ln w="9525">
+                      <a:noFill/>
+                      <a:miter lim="800000"/>
+                      <a:headEnd/>
+                      <a:tailEnd/>
+                    </a:ln>
+                  </pic:spPr>
+                </pic:pic>
+              </a:graphicData>
+            </a:graphic>
+          </wp:anchor>
+        </w:drawing>
+      </w:r>
+    </w:p>
+    <w:p>
+      <w:pPr>
+        <w:pStyle w:val="Normal"/>
+        <w:jc w:val="left"/>
+        <w:rPr/>
+      </w:pPr>
+      <w:r>
+        <w:rPr/>
+      </w:r>
+    </w:p>
+    <w:p>
+      <w:pPr>
+        <w:pStyle w:val="Normal"/>
+        <w:jc w:val="left"/>
+        <w:rPr/>
+      </w:pPr>
+      <w:r>
+        <w:rPr/>
+      </w:r>
+    </w:p>
+    <w:p>
+      <w:pPr>
+        <w:pStyle w:val="Normal"/>
+        <w:jc w:val="left"/>
+        <w:rPr/>
+      </w:pPr>
+      <w:r>
+        <w:rPr/>
+      </w:r>
+    </w:p>
+    <w:p>
+      <w:pPr>
+        <w:pStyle w:val="Normal"/>
+        <w:jc w:val="left"/>
+        <w:rPr/>
+      </w:pPr>
+      <w:r>
+        <w:rPr/>
+      </w:r>
+    </w:p>
+    <w:p>
+      <w:pPr>
+        <w:pStyle w:val="Normal"/>
+        <w:jc w:val="left"/>
+        <w:rPr/>
+      </w:pPr>
+      <w:r>
+        <w:rPr/>
+      </w:r>
+    </w:p>
+    <w:p>
+      <w:pPr>
+        <w:pStyle w:val="Normal"/>
+        <w:jc w:val="left"/>
+        <w:rPr/>
+      </w:pPr>
+      <w:r>
+        <w:rPr/>
+      </w:r>
+    </w:p>
+    <w:p>
+      <w:pPr>
+        <w:pStyle w:val="Normal"/>
+        <w:jc w:val="left"/>
+        <w:rPr/>
+      </w:pPr>
+      <w:r>
+        <w:rPr/>
+      </w:r>
+    </w:p>
+    <w:p>
+      <w:pPr>
+        <w:pStyle w:val="Normal"/>
+        <w:jc w:val="left"/>
+        <w:rPr/>
+      </w:pPr>
+      <w:r>
+        <w:rPr/>
+      </w:r>
+    </w:p>
+    <w:p>
+      <w:pPr>
+        <w:pStyle w:val="Normal"/>
+        <w:jc w:val="left"/>
+        <w:rPr/>
+      </w:pPr>
+      <w:r>
+        <w:rPr/>
+      </w:r>
+    </w:p>
+    <w:p>
+      <w:pPr>
+        <w:pStyle w:val="Normal"/>
+        <w:jc w:val="left"/>
+        <w:rPr/>
+      </w:pPr>
+      <w:r>
+        <w:rPr/>
+      </w:r>
+    </w:p>
+    <w:p>
+      <w:pPr>
+        <w:pStyle w:val="Normal"/>
+        <w:jc w:val="left"/>
+        <w:rPr/>
+      </w:pPr>
+      <w:r>
+        <w:rPr/>
+      </w:r>
+    </w:p>
+    <w:p>
+      <w:pPr>
+        <w:pStyle w:val="Normal"/>
+        <w:jc w:val="left"/>
+        <w:rPr/>
+      </w:pPr>
+      <w:r>
+        <w:rPr/>
+      </w:r>
+    </w:p>
+    <w:p>
+      <w:pPr>
+        <w:pStyle w:val="Normal"/>
+        <w:jc w:val="left"/>
+        <w:rPr/>
+      </w:pPr>
+      <w:r>
+        <w:rPr/>
+      </w:r>
+    </w:p>
+    <w:p>
+      <w:pPr>
+        <w:pStyle w:val="Normal"/>
+        <w:jc w:val="left"/>
+        <w:rPr/>
+      </w:pPr>
+      <w:r>
+        <w:rPr/>
+      </w:r>
+    </w:p>
+    <w:p>
+      <w:pPr>
+        <w:pStyle w:val="Normal"/>
+        <w:jc w:val="left"/>
+        <w:rPr/>
+      </w:pPr>
+      <w:r>
+        <w:rPr/>
+      </w:r>
+    </w:p>
+    <w:p>
+      <w:pPr>
+        <w:pStyle w:val="Normal"/>
+        <w:jc w:val="left"/>
+        <w:rPr/>
+      </w:pPr>
+      <w:r>
+        <w:rPr/>
+      </w:r>
+    </w:p>
+    <w:p>
+      <w:pPr>
+        <w:pStyle w:val="Normal"/>
+        <w:jc w:val="left"/>
+        <w:rPr/>
+      </w:pPr>
+      <w:r>
+        <w:rPr/>
+      </w:r>
+    </w:p>
+    <w:p>
+      <w:pPr>
+        <w:pStyle w:val="Normal"/>
+        <w:jc w:val="left"/>
+        <w:rPr>
+          <w:b w:val="false"/>
+          <w:bCs w:val="false"/>
+          <w:sz w:val="24"/>
+          <w:szCs w:val="24"/>
+        </w:rPr>
+      </w:pPr>
+      <w:r>
+        <w:rPr>
+          <w:b w:val="false"/>
+          <w:bCs w:val="false"/>
+          <w:sz w:val="24"/>
+          <w:szCs w:val="24"/>
+        </w:rPr>
+        <w:t xml:space="preserve">The </w:t>
+      </w:r>
+      <w:r>
+        <w:rPr>
+          <w:b w:val="false"/>
+          <w:bCs w:val="false"/>
+          <w:sz w:val="24"/>
+          <w:szCs w:val="24"/>
+        </w:rPr>
+        <w:t xml:space="preserve">additional information </w:t>
+      </w:r>
+      <w:r>
+        <w:rPr>
+          <w:b w:val="false"/>
+          <w:bCs w:val="false"/>
+          <w:sz w:val="24"/>
+          <w:szCs w:val="24"/>
+        </w:rPr>
+        <w:t>sub-screen displays all of the data that the dashboard collects from the car.  This screen will have little to no use while driving the car.  It has been included to assist in fixing issues with the car when a failure occurs.</w:t>
+      </w:r>
+    </w:p>
+    <w:p>
+      <w:pPr>
+        <w:pStyle w:val="Normal"/>
+        <w:jc w:val="left"/>
+        <w:rPr>
+          <w:b w:val="false"/>
+          <w:bCs w:val="false"/>
+          <w:sz w:val="24"/>
+          <w:szCs w:val="24"/>
+        </w:rPr>
+      </w:pPr>
+      <w:r>
+        <w:rPr>
+          <w:b w:val="false"/>
+          <w:bCs w:val="false"/>
+          <w:sz w:val="24"/>
+          <w:szCs w:val="24"/>
+        </w:rPr>
+      </w:r>
+    </w:p>
+    <w:p>
+      <w:pPr>
+        <w:pStyle w:val="Normal"/>
+        <w:jc w:val="left"/>
+        <w:rPr>
+          <w:b w:val="false"/>
+          <w:bCs w:val="false"/>
+          <w:sz w:val="24"/>
+          <w:szCs w:val="24"/>
+        </w:rPr>
+      </w:pPr>
+      <w:r>
+        <w:rPr>
+          <w:b w:val="false"/>
+          <w:bCs w:val="false"/>
+          <w:sz w:val="24"/>
+          <w:szCs w:val="24"/>
+        </w:rPr>
+        <w:t xml:space="preserve">On the bottom of the </w:t>
+      </w:r>
+      <w:r>
+        <w:rPr>
+          <w:b w:val="false"/>
+          <w:bCs w:val="false"/>
+          <w:sz w:val="24"/>
+          <w:szCs w:val="24"/>
+        </w:rPr>
+        <w:t>additional information</w:t>
+      </w:r>
+      <w:r>
+        <w:rPr>
+          <w:b w:val="false"/>
+          <w:bCs w:val="false"/>
+          <w:sz w:val="24"/>
+          <w:szCs w:val="24"/>
+        </w:rPr>
+        <w:t xml:space="preserve"> sub-screen there is a button that the user can touch </w:t>
       </w:r>
       <w:bookmarkStart w:id="0" w:name="__DdeLink__5_470089661"/>
       <w:bookmarkEnd w:id="0"/>
@@ -1828,6 +2849,7 @@
       <w:pgNumType w:fmt="decimal"/>
       <w:formProt w:val="false"/>
       <w:textDirection w:val="lrTb"/>
+      <w:docGrid w:type="default" w:linePitch="240" w:charSpace="4294961151"/>
     </w:sectPr>
   </w:body>
 </w:document>
@@ -1853,10 +2875,12 @@
     <w:pPr>
       <w:widowControl w:val="false"/>
       <w:suppressAutoHyphens w:val="true"/>
+      <w:bidi w:val="0"/>
+      <w:jc w:val="left"/>
     </w:pPr>
     <w:rPr>
       <w:rFonts w:ascii="Liberation Serif" w:hAnsi="Liberation Serif" w:eastAsia="Droid Sans Fallback" w:cs="FreeSans"/>
-      <w:color w:val="auto"/>
+      <w:color w:val="00000A"/>
       <w:sz w:val="24"/>
       <w:szCs w:val="24"/>
       <w:lang w:val="en-US" w:eastAsia="zh-CN" w:bidi="hi-IN"/>

</xml_diff>